<commit_message>
Update 1. Introduction to Classes.docx
</commit_message>
<xml_diff>
--- a/Module 9.11 - Classes/1. Introduction to Classes.docx
+++ b/Module 9.11 - Classes/1. Introduction to Classes.docx
@@ -14,7 +14,14 @@
           <w:b/>
           <w:u w:val="single"/>
         </w:rPr>
-        <w:t>Types:</w:t>
+        <w:t>Class</w:t>
+      </w:r>
+      <w:r>
+        <w:rPr>
+          <w:b/>
+          <w:u w:val="single"/>
+        </w:rPr>
+        <w:t>:</w:t>
       </w:r>
     </w:p>
     <w:p>
@@ -63,7 +70,13 @@
       </w:r>
       <w:r>
         <w:br/>
-        <w:t xml:space="preserve">- a </w:t>
+        <w:t xml:space="preserve">- </w:t>
+      </w:r>
+      <w:r>
+        <w:t>A</w:t>
+      </w:r>
+      <w:r>
+        <w:t xml:space="preserve"> </w:t>
       </w:r>
       <w:r>
         <w:rPr>
@@ -306,15 +319,15 @@
         <mc:AlternateContent>
           <mc:Choice Requires="wps">
             <w:drawing>
-              <wp:anchor distT="0" distB="0" distL="114300" distR="114300" simplePos="0" relativeHeight="251659264" behindDoc="0" locked="0" layoutInCell="1" allowOverlap="1" wp14:anchorId="6B4E564E" wp14:editId="2275C98D">
+              <wp:anchor distT="0" distB="0" distL="114300" distR="114300" simplePos="0" relativeHeight="251659264" behindDoc="0" locked="0" layoutInCell="1" allowOverlap="1" wp14:anchorId="6B4E564E" wp14:editId="58070ED8">
                 <wp:simplePos x="0" y="0"/>
                 <wp:positionH relativeFrom="column">
-                  <wp:posOffset>1949450</wp:posOffset>
+                  <wp:posOffset>3829050</wp:posOffset>
                 </wp:positionH>
                 <wp:positionV relativeFrom="paragraph">
-                  <wp:posOffset>1511300</wp:posOffset>
+                  <wp:posOffset>1908810</wp:posOffset>
                 </wp:positionV>
-                <wp:extent cx="1701800" cy="660400"/>
+                <wp:extent cx="1701800" cy="1174750"/>
                 <wp:effectExtent l="0" t="0" r="12700" b="25400"/>
                 <wp:wrapNone/>
                 <wp:docPr id="5" name="Text Box 5"/>
@@ -326,7 +339,7 @@
                       <wps:spPr>
                         <a:xfrm>
                           <a:off x="0" y="0"/>
-                          <a:ext cx="1701800" cy="660400"/>
+                          <a:ext cx="1701800" cy="1174750"/>
                         </a:xfrm>
                         <a:prstGeom prst="rect">
                           <a:avLst/>
@@ -343,25 +356,43 @@
                       <wps:txbx>
                         <w:txbxContent>
                           <w:p>
+                            <w:pPr>
+                              <w:rPr>
+                                <w:sz w:val="22"/>
+                              </w:rPr>
+                            </w:pPr>
                             <w:r>
+                              <w:rPr>
+                                <w:sz w:val="22"/>
+                              </w:rPr>
                               <w:t xml:space="preserve">- </w:t>
                             </w:r>
                             <w:r>
                               <w:rPr>
                                 <w:b/>
                                 <w:i/>
+                                <w:sz w:val="22"/>
                               </w:rPr>
-                              <w:t>_main_</w:t>
+                              <w:t xml:space="preserve">_main_ </w:t>
                             </w:r>
                             <w:r>
                               <w:rPr>
-                                <w:b/>
-                                <w:i/>
+                                <w:sz w:val="22"/>
                               </w:rPr>
-                              <w:t xml:space="preserve"> </w:t>
+                              <w:t>indicates that this is the current running file</w:t>
                             </w:r>
                             <w:r>
-                              <w:t>indicates that this is the current running file</w:t>
+                              <w:rPr>
+                                <w:sz w:val="22"/>
+                              </w:rPr>
+                              <w:br/>
+                              <w:t>- Python automatically adds attributes to all created objects</w:t>
+                            </w:r>
+                            <w:r>
+                              <w:rPr>
+                                <w:sz w:val="22"/>
+                              </w:rPr>
+                              <w:br/>
                             </w:r>
                           </w:p>
                         </w:txbxContent>
@@ -390,29 +421,47 @@
                 <v:stroke joinstyle="miter"/>
                 <v:path gradientshapeok="t" o:connecttype="rect"/>
               </v:shapetype>
-              <v:shape id="Text Box 5" o:spid="_x0000_s1026" type="#_x0000_t202" style="position:absolute;margin-left:153.5pt;margin-top:119pt;width:134pt;height:52pt;z-index:251659264;visibility:visible;mso-wrap-style:square;mso-width-percent:0;mso-height-percent:0;mso-wrap-distance-left:9pt;mso-wrap-distance-top:0;mso-wrap-distance-right:9pt;mso-wrap-distance-bottom:0;mso-position-horizontal:absolute;mso-position-horizontal-relative:text;mso-position-vertical:absolute;mso-position-vertical-relative:text;mso-width-percent:0;mso-height-percent:0;mso-width-relative:margin;mso-height-relative:margin;v-text-anchor:top" o:gfxdata="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" fillcolor="white [3201]" strokeweight=".5pt">
+              <v:shape id="Text Box 5" o:spid="_x0000_s1026" type="#_x0000_t202" style="position:absolute;margin-left:301.5pt;margin-top:150.3pt;width:134pt;height:92.5pt;z-index:251659264;visibility:visible;mso-wrap-style:square;mso-width-percent:0;mso-height-percent:0;mso-wrap-distance-left:9pt;mso-wrap-distance-top:0;mso-wrap-distance-right:9pt;mso-wrap-distance-bottom:0;mso-position-horizontal:absolute;mso-position-horizontal-relative:text;mso-position-vertical:absolute;mso-position-vertical-relative:text;mso-width-percent:0;mso-height-percent:0;mso-width-relative:margin;mso-height-relative:margin;v-text-anchor:top" o:gfxdata="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" fillcolor="white [3201]" strokeweight=".5pt">
                 <v:textbox>
                   <w:txbxContent>
                     <w:p>
+                      <w:pPr>
+                        <w:rPr>
+                          <w:sz w:val="22"/>
+                        </w:rPr>
+                      </w:pPr>
                       <w:r>
+                        <w:rPr>
+                          <w:sz w:val="22"/>
+                        </w:rPr>
                         <w:t xml:space="preserve">- </w:t>
                       </w:r>
                       <w:r>
                         <w:rPr>
                           <w:b/>
                           <w:i/>
+                          <w:sz w:val="22"/>
                         </w:rPr>
-                        <w:t>_main_</w:t>
+                        <w:t xml:space="preserve">_main_ </w:t>
                       </w:r>
                       <w:r>
                         <w:rPr>
-                          <w:b/>
-                          <w:i/>
+                          <w:sz w:val="22"/>
                         </w:rPr>
-                        <w:t xml:space="preserve"> </w:t>
+                        <w:t>indicates that this is the current running file</w:t>
                       </w:r>
                       <w:r>
-                        <w:t>indicates that this is the current running file</w:t>
+                        <w:rPr>
+                          <w:sz w:val="22"/>
+                        </w:rPr>
+                        <w:br/>
+                        <w:t>- Python automatically adds attributes to all created objects</w:t>
+                      </w:r>
+                      <w:r>
+                        <w:rPr>
+                          <w:sz w:val="22"/>
+                        </w:rPr>
+                        <w:br/>
                       </w:r>
                     </w:p>
                   </w:txbxContent>
@@ -444,22 +493,64 @@
         <w:br/>
         <w:t xml:space="preserve">- When calling </w:t>
       </w:r>
-      <w:proofErr w:type="gramStart"/>
-      <w:r>
-        <w:rPr>
-          <w:i/>
-        </w:rPr>
-        <w:t>type(</w:t>
-      </w:r>
-      <w:proofErr w:type="gramEnd"/>
-      <w:r>
-        <w:rPr>
-          <w:i/>
-        </w:rPr>
-        <w:t xml:space="preserve">) </w:t>
+      <w:r>
+        <w:rPr>
+          <w:i/>
+        </w:rPr>
+        <w:t xml:space="preserve">type() </w:t>
       </w:r>
       <w:r>
         <w:t xml:space="preserve">on an object it returns the class of that object </w:t>
+      </w:r>
+      <w:r>
+        <w:br/>
+        <w:t>- Attributes can be added to user-defined objects after instantiation – possible to have some attributes that are not explicitly defined in an objects constructor</w:t>
+      </w:r>
+      <w:r>
+        <w:br/>
+        <w:t>- Ca</w:t>
+      </w:r>
+      <w:r>
+        <w:t xml:space="preserve">n use the </w:t>
+      </w:r>
+      <w:proofErr w:type="spellStart"/>
+      <w:r>
+        <w:rPr>
+          <w:i/>
+        </w:rPr>
+        <w:t>dir</w:t>
+      </w:r>
+      <w:proofErr w:type="spellEnd"/>
+      <w:r>
+        <w:rPr>
+          <w:i/>
+        </w:rPr>
+        <w:t xml:space="preserve">() </w:t>
+      </w:r>
+      <w:r>
+        <w:t>function to investigate an objects attributes at runtime</w:t>
+      </w:r>
+      <w:r>
+        <w:t xml:space="preserve"> </w:t>
+      </w:r>
+      <w:r>
+        <w:br/>
+        <w:t>- S</w:t>
+      </w:r>
+      <w:r>
+        <w:t xml:space="preserve">hort for </w:t>
+      </w:r>
+      <w:r>
+        <w:rPr>
+          <w:i/>
+        </w:rPr>
+        <w:t xml:space="preserve">directory </w:t>
+      </w:r>
+      <w:r>
+        <w:t xml:space="preserve">and offers an organized presentation of object </w:t>
+      </w:r>
+      <w:r>
+        <w:t>attributes</w:t>
       </w:r>
       <w:r>
         <w:br/>
@@ -506,6 +597,46 @@
       </w:r>
       <w:r>
         <w:t xml:space="preserve">  </w:t>
+      </w:r>
+      <w:r>
+        <w:rPr>
+          <w:noProof/>
+        </w:rPr>
+        <w:drawing>
+          <wp:inline distT="0" distB="0" distL="0" distR="0" wp14:anchorId="6BFAB772" wp14:editId="0C823271">
+            <wp:extent cx="1828800" cy="1205890"/>
+            <wp:effectExtent l="0" t="0" r="0" b="0"/>
+            <wp:docPr id="29" name="Picture 29"/>
+            <wp:cNvGraphicFramePr>
+              <a:graphicFrameLocks xmlns:a="http://schemas.openxmlformats.org/drawingml/2006/main" noChangeAspect="1"/>
+            </wp:cNvGraphicFramePr>
+            <a:graphic xmlns:a="http://schemas.openxmlformats.org/drawingml/2006/main">
+              <a:graphicData uri="http://schemas.openxmlformats.org/drawingml/2006/picture">
+                <pic:pic xmlns:pic="http://schemas.openxmlformats.org/drawingml/2006/picture">
+                  <pic:nvPicPr>
+                    <pic:cNvPr id="1" name=""/>
+                    <pic:cNvPicPr/>
+                  </pic:nvPicPr>
+                  <pic:blipFill>
+                    <a:blip r:embed="rId11"/>
+                    <a:stretch>
+                      <a:fillRect/>
+                    </a:stretch>
+                  </pic:blipFill>
+                  <pic:spPr>
+                    <a:xfrm>
+                      <a:off x="0" y="0"/>
+                      <a:ext cx="1866342" cy="1230645"/>
+                    </a:xfrm>
+                    <a:prstGeom prst="rect">
+                      <a:avLst/>
+                    </a:prstGeom>
+                  </pic:spPr>
+                </pic:pic>
+              </a:graphicData>
+            </a:graphic>
+          </wp:inline>
+        </w:drawing>
       </w:r>
       <w:r>
         <w:br/>
@@ -572,10 +703,7 @@
                         <w:txbxContent>
                           <w:p>
                             <w:r>
-                              <w:t>Class variables are the</w:t>
-                            </w:r>
-                            <w:r>
-                              <w:t xml:space="preserve"> variables stored in the </w:t>
+                              <w:t xml:space="preserve">Class variables are the variables stored in the </w:t>
                             </w:r>
                             <w:r>
                               <w:rPr>
@@ -663,10 +791,7 @@
                   <w:txbxContent>
                     <w:p>
                       <w:r>
-                        <w:t>Class variables are the</w:t>
-                      </w:r>
-                      <w:r>
-                        <w:t xml:space="preserve"> variables stored in the </w:t>
+                        <w:t xml:space="preserve">Class variables are the variables stored in the </w:t>
                       </w:r>
                       <w:r>
                         <w:rPr>
@@ -788,7 +913,7 @@
           <w:noProof/>
         </w:rPr>
         <w:drawing>
-          <wp:inline distT="0" distB="0" distL="0" distR="0" wp14:anchorId="0DD89A29" wp14:editId="66037F59">
+          <wp:inline distT="0" distB="0" distL="0" distR="0" wp14:anchorId="0DD89A29" wp14:editId="54AA8B5E">
             <wp:extent cx="1276350" cy="982587"/>
             <wp:effectExtent l="0" t="0" r="0" b="8255"/>
             <wp:docPr id="6" name="Picture 6"/>
@@ -803,7 +928,7 @@
                     <pic:cNvPicPr/>
                   </pic:nvPicPr>
                   <pic:blipFill>
-                    <a:blip r:embed="rId11"/>
+                    <a:blip r:embed="rId12"/>
                     <a:stretch>
                       <a:fillRect/>
                     </a:stretch>
@@ -811,7 +936,7 @@
                   <pic:spPr>
                     <a:xfrm>
                       <a:off x="0" y="0"/>
-                      <a:ext cx="1395174" cy="1074063"/>
+                      <a:ext cx="1276350" cy="982587"/>
                     </a:xfrm>
                     <a:prstGeom prst="rect">
                       <a:avLst/>
@@ -846,7 +971,7 @@
                     <pic:cNvPicPr/>
                   </pic:nvPicPr>
                   <pic:blipFill>
-                    <a:blip r:embed="rId12"/>
+                    <a:blip r:embed="rId13"/>
                     <a:stretch>
                       <a:fillRect/>
                     </a:stretch>
@@ -1140,7 +1265,7 @@
                     <pic:cNvPicPr/>
                   </pic:nvPicPr>
                   <pic:blipFill>
-                    <a:blip r:embed="rId13"/>
+                    <a:blip r:embed="rId14"/>
                     <a:stretch>
                       <a:fillRect/>
                     </a:stretch>
@@ -1176,54 +1301,6 @@
             <wp:extent cx="2165350" cy="940288"/>
             <wp:effectExtent l="0" t="0" r="6350" b="0"/>
             <wp:docPr id="8" name="Picture 8"/>
-            <wp:cNvGraphicFramePr>
-              <a:graphicFrameLocks xmlns:a="http://schemas.openxmlformats.org/drawingml/2006/main" noChangeAspect="1"/>
-            </wp:cNvGraphicFramePr>
-            <a:graphic xmlns:a="http://schemas.openxmlformats.org/drawingml/2006/main">
-              <a:graphicData uri="http://schemas.openxmlformats.org/drawingml/2006/picture">
-                <pic:pic xmlns:pic="http://schemas.openxmlformats.org/drawingml/2006/picture">
-                  <pic:nvPicPr>
-                    <pic:cNvPr id="1" name=""/>
-                    <pic:cNvPicPr/>
-                  </pic:nvPicPr>
-                  <pic:blipFill>
-                    <a:blip r:embed="rId14"/>
-                    <a:stretch>
-                      <a:fillRect/>
-                    </a:stretch>
-                  </pic:blipFill>
-                  <pic:spPr>
-                    <a:xfrm>
-                      <a:off x="0" y="0"/>
-                      <a:ext cx="2207394" cy="958545"/>
-                    </a:xfrm>
-                    <a:prstGeom prst="rect">
-                      <a:avLst/>
-                    </a:prstGeom>
-                  </pic:spPr>
-                </pic:pic>
-              </a:graphicData>
-            </a:graphic>
-          </wp:inline>
-        </w:drawing>
-      </w:r>
-    </w:p>
-    <w:p>
-      <w:r>
-        <w:t>- Methods can take other arguments besides just self</w:t>
-      </w:r>
-      <w:r>
-        <w:br/>
-      </w:r>
-      <w:r>
-        <w:rPr>
-          <w:noProof/>
-        </w:rPr>
-        <w:drawing>
-          <wp:inline distT="0" distB="0" distL="0" distR="0" wp14:anchorId="0AE6E9E8" wp14:editId="13F270E2">
-            <wp:extent cx="2489200" cy="1424512"/>
-            <wp:effectExtent l="0" t="0" r="6350" b="4445"/>
-            <wp:docPr id="9" name="Picture 9"/>
             <wp:cNvGraphicFramePr>
               <a:graphicFrameLocks xmlns:a="http://schemas.openxmlformats.org/drawingml/2006/main" noChangeAspect="1"/>
             </wp:cNvGraphicFramePr>
@@ -1243,7 +1320,7 @@
                   <pic:spPr>
                     <a:xfrm>
                       <a:off x="0" y="0"/>
-                      <a:ext cx="2528814" cy="1447182"/>
+                      <a:ext cx="2207394" cy="958545"/>
                     </a:xfrm>
                     <a:prstGeom prst="rect">
                       <a:avLst/>
@@ -1255,18 +1332,23 @@
           </wp:inline>
         </w:drawing>
       </w:r>
-      <w:r>
-        <w:t xml:space="preserve">  </w:t>
+    </w:p>
+    <w:p>
+      <w:r>
+        <w:t>- Methods can take other arguments besides just self</w:t>
+      </w:r>
+      <w:r>
+        <w:br/>
       </w:r>
       <w:r>
         <w:rPr>
           <w:noProof/>
         </w:rPr>
         <w:drawing>
-          <wp:inline distT="0" distB="0" distL="0" distR="0" wp14:anchorId="1E015F4C" wp14:editId="2724C736">
-            <wp:extent cx="2457450" cy="2233536"/>
-            <wp:effectExtent l="0" t="0" r="0" b="0"/>
-            <wp:docPr id="14" name="Picture 14"/>
+          <wp:inline distT="0" distB="0" distL="0" distR="0" wp14:anchorId="0AE6E9E8" wp14:editId="65F06FAE">
+            <wp:extent cx="3007023" cy="1720850"/>
+            <wp:effectExtent l="0" t="0" r="3175" b="0"/>
+            <wp:docPr id="9" name="Picture 9"/>
             <wp:cNvGraphicFramePr>
               <a:graphicFrameLocks xmlns:a="http://schemas.openxmlformats.org/drawingml/2006/main" noChangeAspect="1"/>
             </wp:cNvGraphicFramePr>
@@ -1286,7 +1368,7 @@
                   <pic:spPr>
                     <a:xfrm>
                       <a:off x="0" y="0"/>
-                      <a:ext cx="2510839" cy="2282060"/>
+                      <a:ext cx="3062798" cy="1752768"/>
                     </a:xfrm>
                     <a:prstGeom prst="rect">
                       <a:avLst/>
@@ -1298,10 +1380,1269 @@
           </wp:inline>
         </w:drawing>
       </w:r>
+      <w:r>
+        <w:t xml:space="preserve">  </w:t>
+      </w:r>
+      <w:r>
+        <w:rPr>
+          <w:noProof/>
+        </w:rPr>
+        <w:drawing>
+          <wp:inline distT="0" distB="0" distL="0" distR="0" wp14:anchorId="1E015F4C" wp14:editId="30F900A9">
+            <wp:extent cx="2249683" cy="2044700"/>
+            <wp:effectExtent l="0" t="0" r="0" b="0"/>
+            <wp:docPr id="14" name="Picture 14"/>
+            <wp:cNvGraphicFramePr>
+              <a:graphicFrameLocks xmlns:a="http://schemas.openxmlformats.org/drawingml/2006/main" noChangeAspect="1"/>
+            </wp:cNvGraphicFramePr>
+            <a:graphic xmlns:a="http://schemas.openxmlformats.org/drawingml/2006/main">
+              <a:graphicData uri="http://schemas.openxmlformats.org/drawingml/2006/picture">
+                <pic:pic xmlns:pic="http://schemas.openxmlformats.org/drawingml/2006/picture">
+                  <pic:nvPicPr>
+                    <pic:cNvPr id="1" name=""/>
+                    <pic:cNvPicPr/>
+                  </pic:nvPicPr>
+                  <pic:blipFill>
+                    <a:blip r:embed="rId17"/>
+                    <a:stretch>
+                      <a:fillRect/>
+                    </a:stretch>
+                  </pic:blipFill>
+                  <pic:spPr>
+                    <a:xfrm>
+                      <a:off x="0" y="0"/>
+                      <a:ext cx="2389113" cy="2171425"/>
+                    </a:xfrm>
+                    <a:prstGeom prst="rect">
+                      <a:avLst/>
+                    </a:prstGeom>
+                  </pic:spPr>
+                </pic:pic>
+              </a:graphicData>
+            </a:graphic>
+          </wp:inline>
+        </w:drawing>
+      </w:r>
+    </w:p>
+    <w:p>
+      <w:pPr>
+        <w:rPr>
+          <w:b/>
+          <w:u w:val="single"/>
+        </w:rPr>
+      </w:pPr>
+      <w:r>
+        <w:rPr>
+          <w:b/>
+          <w:u w:val="single"/>
+        </w:rPr>
+        <w:t>Constructors</w:t>
+      </w:r>
+    </w:p>
+    <w:p>
+      <w:r>
+        <w:t xml:space="preserve">- </w:t>
+      </w:r>
+      <w:proofErr w:type="spellStart"/>
+      <w:r>
+        <w:rPr>
+          <w:b/>
+          <w:i/>
+        </w:rPr>
+        <w:t>Dunder</w:t>
+      </w:r>
+      <w:proofErr w:type="spellEnd"/>
+      <w:r>
+        <w:rPr>
+          <w:b/>
+          <w:i/>
+        </w:rPr>
+        <w:t xml:space="preserve"> Methods</w:t>
+      </w:r>
+      <w:r>
+        <w:t xml:space="preserve"> – Methods with a double underscore that use special syntax to perform class specific operations</w:t>
+      </w:r>
+      <w:r>
+        <w:br/>
+        <w:t xml:space="preserve">- </w:t>
+      </w:r>
+      <w:r>
+        <w:rPr>
+          <w:i/>
+        </w:rPr>
+        <w:t>__</w:t>
+      </w:r>
+      <w:proofErr w:type="spellStart"/>
+      <w:r>
+        <w:rPr>
+          <w:i/>
+        </w:rPr>
+        <w:t>init</w:t>
+      </w:r>
+      <w:proofErr w:type="spellEnd"/>
+      <w:r>
+        <w:rPr>
+          <w:i/>
+        </w:rPr>
+        <w:t>_</w:t>
+      </w:r>
+      <w:proofErr w:type="gramStart"/>
+      <w:r>
+        <w:rPr>
+          <w:i/>
+        </w:rPr>
+        <w:t>_(</w:t>
+      </w:r>
+      <w:proofErr w:type="gramEnd"/>
+      <w:r>
+        <w:rPr>
+          <w:i/>
+        </w:rPr>
+        <w:t>)</w:t>
+      </w:r>
+      <w:r>
+        <w:t xml:space="preserve"> – This method is used to initialize a newly created object</w:t>
+      </w:r>
+      <w:r>
+        <w:br/>
+        <w:t xml:space="preserve">- Methods that are used to prepare an object being instantiated are called </w:t>
+      </w:r>
+      <w:r>
+        <w:rPr>
+          <w:i/>
+        </w:rPr>
+        <w:t>constructors</w:t>
+      </w:r>
+      <w:r>
+        <w:t xml:space="preserve"> </w:t>
+      </w:r>
+      <w:r>
+        <w:br/>
+      </w:r>
+      <w:r>
+        <w:rPr>
+          <w:noProof/>
+        </w:rPr>
+        <w:drawing>
+          <wp:inline distT="0" distB="0" distL="0" distR="0" wp14:anchorId="1E746E11" wp14:editId="7E2FF5C7">
+            <wp:extent cx="1803400" cy="1992522"/>
+            <wp:effectExtent l="0" t="0" r="6350" b="8255"/>
+            <wp:docPr id="12" name="Picture 12"/>
+            <wp:cNvGraphicFramePr>
+              <a:graphicFrameLocks xmlns:a="http://schemas.openxmlformats.org/drawingml/2006/main" noChangeAspect="1"/>
+            </wp:cNvGraphicFramePr>
+            <a:graphic xmlns:a="http://schemas.openxmlformats.org/drawingml/2006/main">
+              <a:graphicData uri="http://schemas.openxmlformats.org/drawingml/2006/picture">
+                <pic:pic xmlns:pic="http://schemas.openxmlformats.org/drawingml/2006/picture">
+                  <pic:nvPicPr>
+                    <pic:cNvPr id="1" name=""/>
+                    <pic:cNvPicPr/>
+                  </pic:nvPicPr>
+                  <pic:blipFill>
+                    <a:blip r:embed="rId18"/>
+                    <a:stretch>
+                      <a:fillRect/>
+                    </a:stretch>
+                  </pic:blipFill>
+                  <pic:spPr>
+                    <a:xfrm>
+                      <a:off x="0" y="0"/>
+                      <a:ext cx="1858316" cy="2053197"/>
+                    </a:xfrm>
+                    <a:prstGeom prst="rect">
+                      <a:avLst/>
+                    </a:prstGeom>
+                  </pic:spPr>
+                </pic:pic>
+              </a:graphicData>
+            </a:graphic>
+          </wp:inline>
+        </w:drawing>
+      </w:r>
+      <w:r>
+        <w:t xml:space="preserve">  </w:t>
+      </w:r>
+      <w:r>
+        <w:rPr>
+          <w:noProof/>
+        </w:rPr>
+        <w:drawing>
+          <wp:inline distT="0" distB="0" distL="0" distR="0" wp14:anchorId="01EA5910" wp14:editId="4C70519E">
+            <wp:extent cx="1479550" cy="2307618"/>
+            <wp:effectExtent l="0" t="0" r="6350" b="0"/>
+            <wp:docPr id="15" name="Picture 15"/>
+            <wp:cNvGraphicFramePr>
+              <a:graphicFrameLocks xmlns:a="http://schemas.openxmlformats.org/drawingml/2006/main" noChangeAspect="1"/>
+            </wp:cNvGraphicFramePr>
+            <a:graphic xmlns:a="http://schemas.openxmlformats.org/drawingml/2006/main">
+              <a:graphicData uri="http://schemas.openxmlformats.org/drawingml/2006/picture">
+                <pic:pic xmlns:pic="http://schemas.openxmlformats.org/drawingml/2006/picture">
+                  <pic:nvPicPr>
+                    <pic:cNvPr id="1" name=""/>
+                    <pic:cNvPicPr/>
+                  </pic:nvPicPr>
+                  <pic:blipFill>
+                    <a:blip r:embed="rId19"/>
+                    <a:stretch>
+                      <a:fillRect/>
+                    </a:stretch>
+                  </pic:blipFill>
+                  <pic:spPr>
+                    <a:xfrm>
+                      <a:off x="0" y="0"/>
+                      <a:ext cx="1599180" cy="2494202"/>
+                    </a:xfrm>
+                    <a:prstGeom prst="rect">
+                      <a:avLst/>
+                    </a:prstGeom>
+                  </pic:spPr>
+                </pic:pic>
+              </a:graphicData>
+            </a:graphic>
+          </wp:inline>
+        </w:drawing>
+      </w:r>
+      <w:r>
+        <w:t xml:space="preserve">  </w:t>
+      </w:r>
+      <w:r>
+        <w:rPr>
+          <w:noProof/>
+        </w:rPr>
+        <w:drawing>
+          <wp:inline distT="0" distB="0" distL="0" distR="0" wp14:anchorId="66435D8A" wp14:editId="59A72989">
+            <wp:extent cx="2660650" cy="1869308"/>
+            <wp:effectExtent l="0" t="0" r="6350" b="0"/>
+            <wp:docPr id="16" name="Picture 16"/>
+            <wp:cNvGraphicFramePr>
+              <a:graphicFrameLocks xmlns:a="http://schemas.openxmlformats.org/drawingml/2006/main" noChangeAspect="1"/>
+            </wp:cNvGraphicFramePr>
+            <a:graphic xmlns:a="http://schemas.openxmlformats.org/drawingml/2006/main">
+              <a:graphicData uri="http://schemas.openxmlformats.org/drawingml/2006/picture">
+                <pic:pic xmlns:pic="http://schemas.openxmlformats.org/drawingml/2006/picture">
+                  <pic:nvPicPr>
+                    <pic:cNvPr id="1" name=""/>
+                    <pic:cNvPicPr/>
+                  </pic:nvPicPr>
+                  <pic:blipFill>
+                    <a:blip r:embed="rId20"/>
+                    <a:stretch>
+                      <a:fillRect/>
+                    </a:stretch>
+                  </pic:blipFill>
+                  <pic:spPr>
+                    <a:xfrm>
+                      <a:off x="0" y="0"/>
+                      <a:ext cx="2710715" cy="1904482"/>
+                    </a:xfrm>
+                    <a:prstGeom prst="rect">
+                      <a:avLst/>
+                    </a:prstGeom>
+                  </pic:spPr>
+                </pic:pic>
+              </a:graphicData>
+            </a:graphic>
+          </wp:inline>
+        </w:drawing>
+      </w:r>
+    </w:p>
+    <w:p>
+      <w:pPr>
+        <w:rPr>
+          <w:b/>
+          <w:u w:val="single"/>
+        </w:rPr>
+      </w:pPr>
+      <w:r>
+        <w:rPr>
+          <w:b/>
+          <w:u w:val="single"/>
+        </w:rPr>
+        <w:lastRenderedPageBreak/>
+        <w:t>Instance Variables</w:t>
+      </w:r>
+    </w:p>
+    <w:p>
+      <w:r>
+        <w:t>- The data held by an object</w:t>
+      </w:r>
+      <w:r>
+        <w:br/>
+        <w:t>- Not shared by all instances of a class but are specific to the object they are attached to</w:t>
+      </w:r>
+      <w:r>
+        <w:br/>
+        <w:t xml:space="preserve">- Not instantiated within </w:t>
+      </w:r>
+      <w:r>
+        <w:rPr>
+          <w:b/>
+          <w:i/>
+        </w:rPr>
+        <w:t>class</w:t>
+      </w:r>
+      <w:r>
+        <w:rPr>
+          <w:b/>
+          <w:i/>
+        </w:rPr>
+        <w:br/>
+      </w:r>
+      <w:r>
+        <w:t xml:space="preserve">- More powerful when you can guarantee a rigidity to the data the object is holding </w:t>
+      </w:r>
+      <w:r>
+        <w:br/>
+      </w:r>
+      <w:r>
+        <w:rPr>
+          <w:noProof/>
+        </w:rPr>
+        <w:drawing>
+          <wp:inline distT="0" distB="0" distL="0" distR="0" wp14:anchorId="71601880" wp14:editId="3EA7B791">
+            <wp:extent cx="1231900" cy="435903"/>
+            <wp:effectExtent l="0" t="0" r="6350" b="2540"/>
+            <wp:docPr id="17" name="Picture 17"/>
+            <wp:cNvGraphicFramePr>
+              <a:graphicFrameLocks xmlns:a="http://schemas.openxmlformats.org/drawingml/2006/main" noChangeAspect="1"/>
+            </wp:cNvGraphicFramePr>
+            <a:graphic xmlns:a="http://schemas.openxmlformats.org/drawingml/2006/main">
+              <a:graphicData uri="http://schemas.openxmlformats.org/drawingml/2006/picture">
+                <pic:pic xmlns:pic="http://schemas.openxmlformats.org/drawingml/2006/picture">
+                  <pic:nvPicPr>
+                    <pic:cNvPr id="1" name=""/>
+                    <pic:cNvPicPr/>
+                  </pic:nvPicPr>
+                  <pic:blipFill>
+                    <a:blip r:embed="rId21"/>
+                    <a:stretch>
+                      <a:fillRect/>
+                    </a:stretch>
+                  </pic:blipFill>
+                  <pic:spPr>
+                    <a:xfrm>
+                      <a:off x="0" y="0"/>
+                      <a:ext cx="1261161" cy="446257"/>
+                    </a:xfrm>
+                    <a:prstGeom prst="rect">
+                      <a:avLst/>
+                    </a:prstGeom>
+                  </pic:spPr>
+                </pic:pic>
+              </a:graphicData>
+            </a:graphic>
+          </wp:inline>
+        </w:drawing>
+      </w:r>
+      <w:r>
+        <w:t xml:space="preserve">  </w:t>
+      </w:r>
+      <w:r>
+        <w:rPr>
+          <w:noProof/>
+        </w:rPr>
+        <w:drawing>
+          <wp:inline distT="0" distB="0" distL="0" distR="0" wp14:anchorId="3E3A6B0D" wp14:editId="4F120BD9">
+            <wp:extent cx="2349500" cy="1590131"/>
+            <wp:effectExtent l="0" t="0" r="0" b="0"/>
+            <wp:docPr id="19" name="Picture 19"/>
+            <wp:cNvGraphicFramePr>
+              <a:graphicFrameLocks xmlns:a="http://schemas.openxmlformats.org/drawingml/2006/main" noChangeAspect="1"/>
+            </wp:cNvGraphicFramePr>
+            <a:graphic xmlns:a="http://schemas.openxmlformats.org/drawingml/2006/main">
+              <a:graphicData uri="http://schemas.openxmlformats.org/drawingml/2006/picture">
+                <pic:pic xmlns:pic="http://schemas.openxmlformats.org/drawingml/2006/picture">
+                  <pic:nvPicPr>
+                    <pic:cNvPr id="1" name=""/>
+                    <pic:cNvPicPr/>
+                  </pic:nvPicPr>
+                  <pic:blipFill>
+                    <a:blip r:embed="rId22"/>
+                    <a:stretch>
+                      <a:fillRect/>
+                    </a:stretch>
+                  </pic:blipFill>
+                  <pic:spPr>
+                    <a:xfrm>
+                      <a:off x="0" y="0"/>
+                      <a:ext cx="2407067" cy="1629092"/>
+                    </a:xfrm>
+                    <a:prstGeom prst="rect">
+                      <a:avLst/>
+                    </a:prstGeom>
+                  </pic:spPr>
+                </pic:pic>
+              </a:graphicData>
+            </a:graphic>
+          </wp:inline>
+        </w:drawing>
+      </w:r>
+      <w:r>
+        <w:t xml:space="preserve">  </w:t>
+      </w:r>
+      <w:r>
+        <w:rPr>
+          <w:noProof/>
+        </w:rPr>
+        <w:drawing>
+          <wp:inline distT="0" distB="0" distL="0" distR="0" wp14:anchorId="07351726" wp14:editId="59722228">
+            <wp:extent cx="2279650" cy="1608800"/>
+            <wp:effectExtent l="0" t="0" r="6350" b="0"/>
+            <wp:docPr id="20" name="Picture 20"/>
+            <wp:cNvGraphicFramePr>
+              <a:graphicFrameLocks xmlns:a="http://schemas.openxmlformats.org/drawingml/2006/main" noChangeAspect="1"/>
+            </wp:cNvGraphicFramePr>
+            <a:graphic xmlns:a="http://schemas.openxmlformats.org/drawingml/2006/main">
+              <a:graphicData uri="http://schemas.openxmlformats.org/drawingml/2006/picture">
+                <pic:pic xmlns:pic="http://schemas.openxmlformats.org/drawingml/2006/picture">
+                  <pic:nvPicPr>
+                    <pic:cNvPr id="1" name=""/>
+                    <pic:cNvPicPr/>
+                  </pic:nvPicPr>
+                  <pic:blipFill>
+                    <a:blip r:embed="rId23"/>
+                    <a:stretch>
+                      <a:fillRect/>
+                    </a:stretch>
+                  </pic:blipFill>
+                  <pic:spPr>
+                    <a:xfrm>
+                      <a:off x="0" y="0"/>
+                      <a:ext cx="2323128" cy="1639484"/>
+                    </a:xfrm>
+                    <a:prstGeom prst="rect">
+                      <a:avLst/>
+                    </a:prstGeom>
+                  </pic:spPr>
+                </pic:pic>
+              </a:graphicData>
+            </a:graphic>
+          </wp:inline>
+        </w:drawing>
+      </w:r>
+    </w:p>
+    <w:p/>
+    <w:p>
+      <w:pPr>
+        <w:rPr>
+          <w:b/>
+          <w:u w:val="single"/>
+        </w:rPr>
+      </w:pPr>
+      <w:r>
+        <w:rPr>
+          <w:b/>
+          <w:u w:val="single"/>
+        </w:rPr>
+        <w:t>Attribute Functions</w:t>
+      </w:r>
+    </w:p>
+    <w:p>
+      <w:r>
+        <w:t xml:space="preserve">- </w:t>
+      </w:r>
+      <w:proofErr w:type="spellStart"/>
+      <w:proofErr w:type="gramStart"/>
+      <w:r>
+        <w:rPr>
+          <w:i/>
+        </w:rPr>
+        <w:t>hasattr</w:t>
+      </w:r>
+      <w:proofErr w:type="spellEnd"/>
+      <w:r>
+        <w:rPr>
+          <w:i/>
+        </w:rPr>
+        <w:t>(</w:t>
+      </w:r>
+      <w:proofErr w:type="gramEnd"/>
+      <w:r>
+        <w:rPr>
+          <w:i/>
+        </w:rPr>
+        <w:t>object, “attribute”</w:t>
+      </w:r>
+      <w:r>
+        <w:rPr>
+          <w:i/>
+        </w:rPr>
+        <w:t xml:space="preserve">) </w:t>
+      </w:r>
+      <w:r>
+        <w:t xml:space="preserve">– returns </w:t>
+      </w:r>
+      <w:r>
+        <w:rPr>
+          <w:color w:val="0070C0"/>
+        </w:rPr>
+        <w:t>True</w:t>
+      </w:r>
+      <w:r>
+        <w:t xml:space="preserve"> if an object has a given attribute and </w:t>
+      </w:r>
+      <w:r>
+        <w:rPr>
+          <w:color w:val="0070C0"/>
+        </w:rPr>
+        <w:t>False</w:t>
+      </w:r>
+      <w:r>
+        <w:t xml:space="preserve"> otherwise</w:t>
+      </w:r>
+      <w:r>
+        <w:br/>
+        <w:t xml:space="preserve">- </w:t>
+      </w:r>
+      <w:proofErr w:type="spellStart"/>
+      <w:r>
+        <w:rPr>
+          <w:i/>
+        </w:rPr>
+        <w:t>getattr</w:t>
+      </w:r>
+      <w:proofErr w:type="spellEnd"/>
+      <w:r>
+        <w:rPr>
+          <w:i/>
+        </w:rPr>
+        <w:t>(</w:t>
+      </w:r>
+      <w:r>
+        <w:rPr>
+          <w:i/>
+        </w:rPr>
+        <w:t>object, “attribute”, default</w:t>
+      </w:r>
+      <w:r>
+        <w:rPr>
+          <w:i/>
+        </w:rPr>
+        <w:t xml:space="preserve">) </w:t>
+      </w:r>
+      <w:r>
+        <w:t>– returns the value of a given object and an attribute</w:t>
+      </w:r>
+      <w:r>
+        <w:t xml:space="preserve"> – can supply third argument to be the default </w:t>
+      </w:r>
+      <w:r>
+        <w:t>if object doesn’t have the given attribute</w:t>
+      </w:r>
+      <w:r>
+        <w:br/>
+      </w:r>
+      <w:r>
+        <w:rPr>
+          <w:noProof/>
+        </w:rPr>
+        <w:drawing>
+          <wp:inline distT="0" distB="0" distL="0" distR="0" wp14:anchorId="51CE1577" wp14:editId="7CAAF7FB">
+            <wp:extent cx="1879600" cy="1213568"/>
+            <wp:effectExtent l="0" t="0" r="6350" b="5715"/>
+            <wp:docPr id="21" name="Picture 21"/>
+            <wp:cNvGraphicFramePr>
+              <a:graphicFrameLocks xmlns:a="http://schemas.openxmlformats.org/drawingml/2006/main" noChangeAspect="1"/>
+            </wp:cNvGraphicFramePr>
+            <a:graphic xmlns:a="http://schemas.openxmlformats.org/drawingml/2006/main">
+              <a:graphicData uri="http://schemas.openxmlformats.org/drawingml/2006/picture">
+                <pic:pic xmlns:pic="http://schemas.openxmlformats.org/drawingml/2006/picture">
+                  <pic:nvPicPr>
+                    <pic:cNvPr id="1" name=""/>
+                    <pic:cNvPicPr/>
+                  </pic:nvPicPr>
+                  <pic:blipFill>
+                    <a:blip r:embed="rId24"/>
+                    <a:stretch>
+                      <a:fillRect/>
+                    </a:stretch>
+                  </pic:blipFill>
+                  <pic:spPr>
+                    <a:xfrm>
+                      <a:off x="0" y="0"/>
+                      <a:ext cx="1989235" cy="1284354"/>
+                    </a:xfrm>
+                    <a:prstGeom prst="rect">
+                      <a:avLst/>
+                    </a:prstGeom>
+                  </pic:spPr>
+                </pic:pic>
+              </a:graphicData>
+            </a:graphic>
+          </wp:inline>
+        </w:drawing>
+      </w:r>
+      <w:r>
+        <w:t xml:space="preserve"> </w:t>
+      </w:r>
+      <w:r>
+        <w:rPr>
+          <w:noProof/>
+        </w:rPr>
+        <w:drawing>
+          <wp:inline distT="0" distB="0" distL="0" distR="0" wp14:anchorId="7D5FEE85" wp14:editId="616B330C">
+            <wp:extent cx="1858928" cy="2101215"/>
+            <wp:effectExtent l="0" t="0" r="8255" b="0"/>
+            <wp:docPr id="22" name="Picture 22"/>
+            <wp:cNvGraphicFramePr>
+              <a:graphicFrameLocks xmlns:a="http://schemas.openxmlformats.org/drawingml/2006/main" noChangeAspect="1"/>
+            </wp:cNvGraphicFramePr>
+            <a:graphic xmlns:a="http://schemas.openxmlformats.org/drawingml/2006/main">
+              <a:graphicData uri="http://schemas.openxmlformats.org/drawingml/2006/picture">
+                <pic:pic xmlns:pic="http://schemas.openxmlformats.org/drawingml/2006/picture">
+                  <pic:nvPicPr>
+                    <pic:cNvPr id="1" name=""/>
+                    <pic:cNvPicPr/>
+                  </pic:nvPicPr>
+                  <pic:blipFill>
+                    <a:blip r:embed="rId25"/>
+                    <a:stretch>
+                      <a:fillRect/>
+                    </a:stretch>
+                  </pic:blipFill>
+                  <pic:spPr>
+                    <a:xfrm>
+                      <a:off x="0" y="0"/>
+                      <a:ext cx="1888206" cy="2134310"/>
+                    </a:xfrm>
+                    <a:prstGeom prst="rect">
+                      <a:avLst/>
+                    </a:prstGeom>
+                  </pic:spPr>
+                </pic:pic>
+              </a:graphicData>
+            </a:graphic>
+          </wp:inline>
+        </w:drawing>
+      </w:r>
+      <w:r>
+        <w:t xml:space="preserve">  </w:t>
+      </w:r>
+      <w:r>
+        <w:rPr>
+          <w:noProof/>
+        </w:rPr>
+        <w:drawing>
+          <wp:inline distT="0" distB="0" distL="0" distR="0" wp14:anchorId="1D63D872" wp14:editId="10FD64B7">
+            <wp:extent cx="2616200" cy="1731212"/>
+            <wp:effectExtent l="0" t="0" r="0" b="2540"/>
+            <wp:docPr id="23" name="Picture 23"/>
+            <wp:cNvGraphicFramePr>
+              <a:graphicFrameLocks xmlns:a="http://schemas.openxmlformats.org/drawingml/2006/main" noChangeAspect="1"/>
+            </wp:cNvGraphicFramePr>
+            <a:graphic xmlns:a="http://schemas.openxmlformats.org/drawingml/2006/main">
+              <a:graphicData uri="http://schemas.openxmlformats.org/drawingml/2006/picture">
+                <pic:pic xmlns:pic="http://schemas.openxmlformats.org/drawingml/2006/picture">
+                  <pic:nvPicPr>
+                    <pic:cNvPr id="1" name=""/>
+                    <pic:cNvPicPr/>
+                  </pic:nvPicPr>
+                  <pic:blipFill>
+                    <a:blip r:embed="rId26"/>
+                    <a:stretch>
+                      <a:fillRect/>
+                    </a:stretch>
+                  </pic:blipFill>
+                  <pic:spPr>
+                    <a:xfrm>
+                      <a:off x="0" y="0"/>
+                      <a:ext cx="2756343" cy="1823949"/>
+                    </a:xfrm>
+                    <a:prstGeom prst="rect">
+                      <a:avLst/>
+                    </a:prstGeom>
+                  </pic:spPr>
+                </pic:pic>
+              </a:graphicData>
+            </a:graphic>
+          </wp:inline>
+        </w:drawing>
+      </w:r>
+      <w:r>
+        <w:br/>
+      </w:r>
+      <w:r>
+        <w:rPr>
+          <w:noProof/>
+        </w:rPr>
+        <w:drawing>
+          <wp:inline distT="0" distB="0" distL="0" distR="0" wp14:anchorId="0819217A" wp14:editId="34F5E871">
+            <wp:extent cx="3498850" cy="2466622"/>
+            <wp:effectExtent l="0" t="0" r="6350" b="0"/>
+            <wp:docPr id="24" name="Picture 24"/>
+            <wp:cNvGraphicFramePr>
+              <a:graphicFrameLocks xmlns:a="http://schemas.openxmlformats.org/drawingml/2006/main" noChangeAspect="1"/>
+            </wp:cNvGraphicFramePr>
+            <a:graphic xmlns:a="http://schemas.openxmlformats.org/drawingml/2006/main">
+              <a:graphicData uri="http://schemas.openxmlformats.org/drawingml/2006/picture">
+                <pic:pic xmlns:pic="http://schemas.openxmlformats.org/drawingml/2006/picture">
+                  <pic:nvPicPr>
+                    <pic:cNvPr id="1" name=""/>
+                    <pic:cNvPicPr/>
+                  </pic:nvPicPr>
+                  <pic:blipFill>
+                    <a:blip r:embed="rId27"/>
+                    <a:stretch>
+                      <a:fillRect/>
+                    </a:stretch>
+                  </pic:blipFill>
+                  <pic:spPr>
+                    <a:xfrm>
+                      <a:off x="0" y="0"/>
+                      <a:ext cx="3544542" cy="2498834"/>
+                    </a:xfrm>
+                    <a:prstGeom prst="rect">
+                      <a:avLst/>
+                    </a:prstGeom>
+                  </pic:spPr>
+                </pic:pic>
+              </a:graphicData>
+            </a:graphic>
+          </wp:inline>
+        </w:drawing>
+      </w:r>
+    </w:p>
+    <w:p/>
+    <w:p>
+      <w:r>
+        <w:rPr>
+          <w:b/>
+          <w:u w:val="single"/>
+        </w:rPr>
+        <w:lastRenderedPageBreak/>
+        <w:t>Self</w:t>
+      </w:r>
+    </w:p>
+    <w:p>
+      <w:r>
+        <w:t xml:space="preserve">- </w:t>
+      </w:r>
+      <w:r>
+        <w:t>This keyword refers to the object and not the class being called</w:t>
+      </w:r>
+      <w:r>
+        <w:br/>
+        <w:t>- Allows us to write our classes to structure data how we want and write methods that interact with data in a meaningful way</w:t>
+      </w:r>
+    </w:p>
+    <w:p>
+      <w:r>
+        <w:rPr>
+          <w:noProof/>
+        </w:rPr>
+        <w:drawing>
+          <wp:inline distT="0" distB="0" distL="0" distR="0" wp14:anchorId="180A8F47" wp14:editId="19C23B7E">
+            <wp:extent cx="2236421" cy="2527300"/>
+            <wp:effectExtent l="0" t="0" r="0" b="6350"/>
+            <wp:docPr id="25" name="Picture 25"/>
+            <wp:cNvGraphicFramePr>
+              <a:graphicFrameLocks xmlns:a="http://schemas.openxmlformats.org/drawingml/2006/main" noChangeAspect="1"/>
+            </wp:cNvGraphicFramePr>
+            <a:graphic xmlns:a="http://schemas.openxmlformats.org/drawingml/2006/main">
+              <a:graphicData uri="http://schemas.openxmlformats.org/drawingml/2006/picture">
+                <pic:pic xmlns:pic="http://schemas.openxmlformats.org/drawingml/2006/picture">
+                  <pic:nvPicPr>
+                    <pic:cNvPr id="1" name=""/>
+                    <pic:cNvPicPr/>
+                  </pic:nvPicPr>
+                  <pic:blipFill>
+                    <a:blip r:embed="rId28"/>
+                    <a:stretch>
+                      <a:fillRect/>
+                    </a:stretch>
+                  </pic:blipFill>
+                  <pic:spPr>
+                    <a:xfrm>
+                      <a:off x="0" y="0"/>
+                      <a:ext cx="2303908" cy="2603564"/>
+                    </a:xfrm>
+                    <a:prstGeom prst="rect">
+                      <a:avLst/>
+                    </a:prstGeom>
+                  </pic:spPr>
+                </pic:pic>
+              </a:graphicData>
+            </a:graphic>
+          </wp:inline>
+        </w:drawing>
+      </w:r>
+      <w:r>
+        <w:t xml:space="preserve">  </w:t>
+      </w:r>
+      <w:r>
+        <w:rPr>
+          <w:noProof/>
+        </w:rPr>
+        <w:drawing>
+          <wp:inline distT="0" distB="0" distL="0" distR="0" wp14:anchorId="6FAAC515" wp14:editId="4257B3CF">
+            <wp:extent cx="2044700" cy="3006419"/>
+            <wp:effectExtent l="0" t="0" r="0" b="3810"/>
+            <wp:docPr id="26" name="Picture 26"/>
+            <wp:cNvGraphicFramePr>
+              <a:graphicFrameLocks xmlns:a="http://schemas.openxmlformats.org/drawingml/2006/main" noChangeAspect="1"/>
+            </wp:cNvGraphicFramePr>
+            <a:graphic xmlns:a="http://schemas.openxmlformats.org/drawingml/2006/main">
+              <a:graphicData uri="http://schemas.openxmlformats.org/drawingml/2006/picture">
+                <pic:pic xmlns:pic="http://schemas.openxmlformats.org/drawingml/2006/picture">
+                  <pic:nvPicPr>
+                    <pic:cNvPr id="1" name=""/>
+                    <pic:cNvPicPr/>
+                  </pic:nvPicPr>
+                  <pic:blipFill>
+                    <a:blip r:embed="rId29"/>
+                    <a:stretch>
+                      <a:fillRect/>
+                    </a:stretch>
+                  </pic:blipFill>
+                  <pic:spPr>
+                    <a:xfrm>
+                      <a:off x="0" y="0"/>
+                      <a:ext cx="2100284" cy="3088147"/>
+                    </a:xfrm>
+                    <a:prstGeom prst="rect">
+                      <a:avLst/>
+                    </a:prstGeom>
+                  </pic:spPr>
+                </pic:pic>
+              </a:graphicData>
+            </a:graphic>
+          </wp:inline>
+        </w:drawing>
+      </w:r>
+      <w:r>
+        <w:t xml:space="preserve">  </w:t>
+      </w:r>
+      <w:r>
+        <w:rPr>
+          <w:noProof/>
+        </w:rPr>
+        <w:drawing>
+          <wp:inline distT="0" distB="0" distL="0" distR="0" wp14:anchorId="543A15AB" wp14:editId="7F051ED2">
+            <wp:extent cx="2393950" cy="3061405"/>
+            <wp:effectExtent l="0" t="0" r="6350" b="5715"/>
+            <wp:docPr id="28" name="Picture 28"/>
+            <wp:cNvGraphicFramePr>
+              <a:graphicFrameLocks xmlns:a="http://schemas.openxmlformats.org/drawingml/2006/main" noChangeAspect="1"/>
+            </wp:cNvGraphicFramePr>
+            <a:graphic xmlns:a="http://schemas.openxmlformats.org/drawingml/2006/main">
+              <a:graphicData uri="http://schemas.openxmlformats.org/drawingml/2006/picture">
+                <pic:pic xmlns:pic="http://schemas.openxmlformats.org/drawingml/2006/picture">
+                  <pic:nvPicPr>
+                    <pic:cNvPr id="1" name=""/>
+                    <pic:cNvPicPr/>
+                  </pic:nvPicPr>
+                  <pic:blipFill>
+                    <a:blip r:embed="rId30"/>
+                    <a:stretch>
+                      <a:fillRect/>
+                    </a:stretch>
+                  </pic:blipFill>
+                  <pic:spPr>
+                    <a:xfrm>
+                      <a:off x="0" y="0"/>
+                      <a:ext cx="2432775" cy="3111055"/>
+                    </a:xfrm>
+                    <a:prstGeom prst="rect">
+                      <a:avLst/>
+                    </a:prstGeom>
+                  </pic:spPr>
+                </pic:pic>
+              </a:graphicData>
+            </a:graphic>
+          </wp:inline>
+        </w:drawing>
+      </w:r>
+      <w:r>
+        <w:br/>
+      </w:r>
+    </w:p>
+    <w:p>
+      <w:pPr>
+        <w:rPr>
+          <w:b/>
+          <w:u w:val="single"/>
+        </w:rPr>
+      </w:pPr>
+      <w:r>
+        <w:rPr>
+          <w:b/>
+          <w:u w:val="single"/>
+        </w:rPr>
+        <w:t>String Representation</w:t>
+      </w:r>
+    </w:p>
+    <w:p>
+      <w:r>
+        <w:t>- Default string representation gives us some information like where the class is defined and our computers memory address</w:t>
+      </w:r>
+      <w:r>
+        <w:br/>
+        <w:t xml:space="preserve">- </w:t>
+      </w:r>
+      <w:r>
+        <w:rPr>
+          <w:i/>
+        </w:rPr>
+        <w:t>__</w:t>
+      </w:r>
+      <w:proofErr w:type="spellStart"/>
+      <w:r>
+        <w:rPr>
+          <w:i/>
+        </w:rPr>
+        <w:t>repr</w:t>
+      </w:r>
+      <w:proofErr w:type="spellEnd"/>
+      <w:r>
+        <w:rPr>
+          <w:i/>
+        </w:rPr>
+        <w:t>_</w:t>
+      </w:r>
+      <w:proofErr w:type="gramStart"/>
+      <w:r>
+        <w:rPr>
+          <w:i/>
+        </w:rPr>
+        <w:t>_(</w:t>
+      </w:r>
+      <w:proofErr w:type="gramEnd"/>
+      <w:r>
+        <w:rPr>
+          <w:i/>
+        </w:rPr>
+        <w:t>)</w:t>
+      </w:r>
+      <w:r>
+        <w:t xml:space="preserve"> – Used to tell Python what we want the </w:t>
+      </w:r>
+      <w:r>
+        <w:rPr>
+          <w:i/>
+        </w:rPr>
+        <w:t>string representation</w:t>
+      </w:r>
+      <w:r>
+        <w:t xml:space="preserve"> of the class to be</w:t>
+      </w:r>
+      <w:r>
+        <w:br/>
+        <w:t xml:space="preserve">- Can only have one parameter </w:t>
+      </w:r>
+      <w:r>
+        <w:rPr>
+          <w:i/>
+        </w:rPr>
+        <w:t>self</w:t>
+      </w:r>
+      <w:r>
+        <w:t xml:space="preserve"> and must return a string</w:t>
+      </w:r>
+      <w:r>
+        <w:br/>
+      </w:r>
+      <w:r>
+        <w:rPr>
+          <w:noProof/>
+        </w:rPr>
+        <w:drawing>
+          <wp:inline distT="0" distB="0" distL="0" distR="0" wp14:anchorId="41AD47DA" wp14:editId="0ED07B6E">
+            <wp:extent cx="2089150" cy="1160135"/>
+            <wp:effectExtent l="0" t="0" r="6350" b="2540"/>
+            <wp:docPr id="30" name="Picture 30"/>
+            <wp:cNvGraphicFramePr>
+              <a:graphicFrameLocks xmlns:a="http://schemas.openxmlformats.org/drawingml/2006/main" noChangeAspect="1"/>
+            </wp:cNvGraphicFramePr>
+            <a:graphic xmlns:a="http://schemas.openxmlformats.org/drawingml/2006/main">
+              <a:graphicData uri="http://schemas.openxmlformats.org/drawingml/2006/picture">
+                <pic:pic xmlns:pic="http://schemas.openxmlformats.org/drawingml/2006/picture">
+                  <pic:nvPicPr>
+                    <pic:cNvPr id="1" name=""/>
+                    <pic:cNvPicPr/>
+                  </pic:nvPicPr>
+                  <pic:blipFill>
+                    <a:blip r:embed="rId31"/>
+                    <a:stretch>
+                      <a:fillRect/>
+                    </a:stretch>
+                  </pic:blipFill>
+                  <pic:spPr>
+                    <a:xfrm>
+                      <a:off x="0" y="0"/>
+                      <a:ext cx="2126068" cy="1180636"/>
+                    </a:xfrm>
+                    <a:prstGeom prst="rect">
+                      <a:avLst/>
+                    </a:prstGeom>
+                  </pic:spPr>
+                </pic:pic>
+              </a:graphicData>
+            </a:graphic>
+          </wp:inline>
+        </w:drawing>
+      </w:r>
+      <w:r>
+        <w:t xml:space="preserve">  </w:t>
+      </w:r>
+      <w:r>
+        <w:rPr>
+          <w:noProof/>
+        </w:rPr>
+        <w:drawing>
+          <wp:inline distT="0" distB="0" distL="0" distR="0" wp14:anchorId="1FC133B5" wp14:editId="16AB7856">
+            <wp:extent cx="1987550" cy="1695708"/>
+            <wp:effectExtent l="0" t="0" r="0" b="0"/>
+            <wp:docPr id="31" name="Picture 31"/>
+            <wp:cNvGraphicFramePr>
+              <a:graphicFrameLocks xmlns:a="http://schemas.openxmlformats.org/drawingml/2006/main" noChangeAspect="1"/>
+            </wp:cNvGraphicFramePr>
+            <a:graphic xmlns:a="http://schemas.openxmlformats.org/drawingml/2006/main">
+              <a:graphicData uri="http://schemas.openxmlformats.org/drawingml/2006/picture">
+                <pic:pic xmlns:pic="http://schemas.openxmlformats.org/drawingml/2006/picture">
+                  <pic:nvPicPr>
+                    <pic:cNvPr id="1" name=""/>
+                    <pic:cNvPicPr/>
+                  </pic:nvPicPr>
+                  <pic:blipFill>
+                    <a:blip r:embed="rId32"/>
+                    <a:stretch>
+                      <a:fillRect/>
+                    </a:stretch>
+                  </pic:blipFill>
+                  <pic:spPr>
+                    <a:xfrm>
+                      <a:off x="0" y="0"/>
+                      <a:ext cx="2010351" cy="1715161"/>
+                    </a:xfrm>
+                    <a:prstGeom prst="rect">
+                      <a:avLst/>
+                    </a:prstGeom>
+                  </pic:spPr>
+                </pic:pic>
+              </a:graphicData>
+            </a:graphic>
+          </wp:inline>
+        </w:drawing>
+      </w:r>
+      <w:r>
+        <w:t xml:space="preserve">  </w:t>
+      </w:r>
+      <w:r>
+        <w:rPr>
+          <w:noProof/>
+        </w:rPr>
+        <w:drawing>
+          <wp:inline distT="0" distB="0" distL="0" distR="0" wp14:anchorId="1DCE66D6" wp14:editId="540F2B9B">
+            <wp:extent cx="2413000" cy="2474759"/>
+            <wp:effectExtent l="0" t="0" r="6350" b="1905"/>
+            <wp:docPr id="32" name="Picture 32"/>
+            <wp:cNvGraphicFramePr>
+              <a:graphicFrameLocks xmlns:a="http://schemas.openxmlformats.org/drawingml/2006/main" noChangeAspect="1"/>
+            </wp:cNvGraphicFramePr>
+            <a:graphic xmlns:a="http://schemas.openxmlformats.org/drawingml/2006/main">
+              <a:graphicData uri="http://schemas.openxmlformats.org/drawingml/2006/picture">
+                <pic:pic xmlns:pic="http://schemas.openxmlformats.org/drawingml/2006/picture">
+                  <pic:nvPicPr>
+                    <pic:cNvPr id="1" name=""/>
+                    <pic:cNvPicPr/>
+                  </pic:nvPicPr>
+                  <pic:blipFill>
+                    <a:blip r:embed="rId33"/>
+                    <a:stretch>
+                      <a:fillRect/>
+                    </a:stretch>
+                  </pic:blipFill>
+                  <pic:spPr>
+                    <a:xfrm>
+                      <a:off x="0" y="0"/>
+                      <a:ext cx="2442305" cy="2504814"/>
+                    </a:xfrm>
+                    <a:prstGeom prst="rect">
+                      <a:avLst/>
+                    </a:prstGeom>
+                  </pic:spPr>
+                </pic:pic>
+              </a:graphicData>
+            </a:graphic>
+          </wp:inline>
+        </w:drawing>
+      </w:r>
     </w:p>
     <w:p/>
     <w:p/>
-    <w:p/>
+    <w:p>
+      <w:r>
+        <w:rPr>
+          <w:noProof/>
+        </w:rPr>
+        <w:lastRenderedPageBreak/>
+        <mc:AlternateContent>
+          <mc:Choice Requires="wps">
+            <w:drawing>
+              <wp:anchor distT="0" distB="0" distL="114300" distR="114300" simplePos="0" relativeHeight="251663360" behindDoc="0" locked="0" layoutInCell="1" allowOverlap="1" wp14:anchorId="03DB24B6" wp14:editId="4582CB86">
+                <wp:simplePos x="0" y="0"/>
+                <wp:positionH relativeFrom="column">
+                  <wp:posOffset>3200400</wp:posOffset>
+                </wp:positionH>
+                <wp:positionV relativeFrom="paragraph">
+                  <wp:posOffset>1422400</wp:posOffset>
+                </wp:positionV>
+                <wp:extent cx="1244600" cy="723900"/>
+                <wp:effectExtent l="0" t="0" r="12700" b="19050"/>
+                <wp:wrapNone/>
+                <wp:docPr id="35" name="Text Box 35"/>
+                <wp:cNvGraphicFramePr/>
+                <a:graphic xmlns:a="http://schemas.openxmlformats.org/drawingml/2006/main">
+                  <a:graphicData uri="http://schemas.microsoft.com/office/word/2010/wordprocessingShape">
+                    <wps:wsp>
+                      <wps:cNvSpPr txBox="1"/>
+                      <wps:spPr>
+                        <a:xfrm>
+                          <a:off x="0" y="0"/>
+                          <a:ext cx="1244600" cy="723900"/>
+                        </a:xfrm>
+                        <a:prstGeom prst="rect">
+                          <a:avLst/>
+                        </a:prstGeom>
+                        <a:solidFill>
+                          <a:schemeClr val="lt1"/>
+                        </a:solidFill>
+                        <a:ln w="6350">
+                          <a:solidFill>
+                            <a:prstClr val="black"/>
+                          </a:solidFill>
+                        </a:ln>
+                      </wps:spPr>
+                      <wps:txbx>
+                        <w:txbxContent>
+                          <w:p>
+                            <w:r>
+                              <w:t>Added a passing grade check method</w:t>
+                            </w:r>
+                          </w:p>
+                        </w:txbxContent>
+                      </wps:txbx>
+                      <wps:bodyPr rot="0" spcFirstLastPara="0" vertOverflow="overflow" horzOverflow="overflow" vert="horz" wrap="square" lIns="91440" tIns="45720" rIns="91440" bIns="45720" numCol="1" spcCol="0" rtlCol="0" fromWordArt="0" anchor="t" anchorCtr="0" forceAA="0" compatLnSpc="1">
+                        <a:prstTxWarp prst="textNoShape">
+                          <a:avLst/>
+                        </a:prstTxWarp>
+                        <a:noAutofit/>
+                      </wps:bodyPr>
+                    </wps:wsp>
+                  </a:graphicData>
+                </a:graphic>
+                <wp14:sizeRelH relativeFrom="margin">
+                  <wp14:pctWidth>0</wp14:pctWidth>
+                </wp14:sizeRelH>
+                <wp14:sizeRelV relativeFrom="margin">
+                  <wp14:pctHeight>0</wp14:pctHeight>
+                </wp14:sizeRelV>
+              </wp:anchor>
+            </w:drawing>
+          </mc:Choice>
+          <mc:Fallback>
+            <w:pict>
+              <v:shape w14:anchorId="03DB24B6" id="Text Box 35" o:spid="_x0000_s1029" type="#_x0000_t202" style="position:absolute;margin-left:252pt;margin-top:112pt;width:98pt;height:57pt;z-index:251663360;visibility:visible;mso-wrap-style:square;mso-width-percent:0;mso-height-percent:0;mso-wrap-distance-left:9pt;mso-wrap-distance-top:0;mso-wrap-distance-right:9pt;mso-wrap-distance-bottom:0;mso-position-horizontal:absolute;mso-position-horizontal-relative:text;mso-position-vertical:absolute;mso-position-vertical-relative:text;mso-width-percent:0;mso-height-percent:0;mso-width-relative:margin;mso-height-relative:margin;v-text-anchor:top" o:gfxdata="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" fillcolor="white [3201]" strokeweight=".5pt">
+                <v:textbox>
+                  <w:txbxContent>
+                    <w:p>
+                      <w:r>
+                        <w:t>Added a passing grade check method</w:t>
+                      </w:r>
+                    </w:p>
+                  </w:txbxContent>
+                </v:textbox>
+              </v:shape>
+            </w:pict>
+          </mc:Fallback>
+        </mc:AlternateContent>
+      </w:r>
+      <w:r>
+        <w:rPr>
+          <w:noProof/>
+        </w:rPr>
+        <w:drawing>
+          <wp:inline distT="0" distB="0" distL="0" distR="0" wp14:anchorId="496C03AC" wp14:editId="65C60E41">
+            <wp:extent cx="3117850" cy="4633711"/>
+            <wp:effectExtent l="0" t="0" r="6350" b="0"/>
+            <wp:docPr id="33" name="Picture 33"/>
+            <wp:cNvGraphicFramePr>
+              <a:graphicFrameLocks xmlns:a="http://schemas.openxmlformats.org/drawingml/2006/main" noChangeAspect="1"/>
+            </wp:cNvGraphicFramePr>
+            <a:graphic xmlns:a="http://schemas.openxmlformats.org/drawingml/2006/main">
+              <a:graphicData uri="http://schemas.openxmlformats.org/drawingml/2006/picture">
+                <pic:pic xmlns:pic="http://schemas.openxmlformats.org/drawingml/2006/picture">
+                  <pic:nvPicPr>
+                    <pic:cNvPr id="1" name=""/>
+                    <pic:cNvPicPr/>
+                  </pic:nvPicPr>
+                  <pic:blipFill>
+                    <a:blip r:embed="rId34"/>
+                    <a:stretch>
+                      <a:fillRect/>
+                    </a:stretch>
+                  </pic:blipFill>
+                  <pic:spPr>
+                    <a:xfrm>
+                      <a:off x="0" y="0"/>
+                      <a:ext cx="3126252" cy="4646197"/>
+                    </a:xfrm>
+                    <a:prstGeom prst="rect">
+                      <a:avLst/>
+                    </a:prstGeom>
+                  </pic:spPr>
+                </pic:pic>
+              </a:graphicData>
+            </a:graphic>
+          </wp:inline>
+        </w:drawing>
+      </w:r>
+      <w:r>
+        <w:t xml:space="preserve">  </w:t>
+      </w:r>
+      <w:bookmarkStart w:id="0" w:name="_GoBack"/>
+      <w:r>
+        <w:rPr>
+          <w:noProof/>
+        </w:rPr>
+        <w:drawing>
+          <wp:inline distT="0" distB="0" distL="0" distR="0" wp14:anchorId="47C6E409" wp14:editId="2F67A913">
+            <wp:extent cx="3140891" cy="2438400"/>
+            <wp:effectExtent l="0" t="0" r="2540" b="0"/>
+            <wp:docPr id="34" name="Picture 34"/>
+            <wp:cNvGraphicFramePr>
+              <a:graphicFrameLocks xmlns:a="http://schemas.openxmlformats.org/drawingml/2006/main" noChangeAspect="1"/>
+            </wp:cNvGraphicFramePr>
+            <a:graphic xmlns:a="http://schemas.openxmlformats.org/drawingml/2006/main">
+              <a:graphicData uri="http://schemas.openxmlformats.org/drawingml/2006/picture">
+                <pic:pic xmlns:pic="http://schemas.openxmlformats.org/drawingml/2006/picture">
+                  <pic:nvPicPr>
+                    <pic:cNvPr id="1" name=""/>
+                    <pic:cNvPicPr/>
+                  </pic:nvPicPr>
+                  <pic:blipFill>
+                    <a:blip r:embed="rId35"/>
+                    <a:stretch>
+                      <a:fillRect/>
+                    </a:stretch>
+                  </pic:blipFill>
+                  <pic:spPr>
+                    <a:xfrm>
+                      <a:off x="0" y="0"/>
+                      <a:ext cx="3144910" cy="2441520"/>
+                    </a:xfrm>
+                    <a:prstGeom prst="rect">
+                      <a:avLst/>
+                    </a:prstGeom>
+                  </pic:spPr>
+                </pic:pic>
+              </a:graphicData>
+            </a:graphic>
+          </wp:inline>
+        </w:drawing>
+      </w:r>
+      <w:bookmarkEnd w:id="0"/>
+    </w:p>
     <w:p>
       <w:pPr>
         <w:tabs>
@@ -1311,13 +2652,11 @@
       <w:r>
         <w:tab/>
       </w:r>
-      <w:bookmarkStart w:id="0" w:name="_GoBack"/>
-      <w:bookmarkEnd w:id="0"/>
     </w:p>
     <w:sectPr>
-      <w:footerReference w:type="default" r:id="rId17"/>
+      <w:footerReference w:type="default" r:id="rId36"/>
       <w:pgSz w:w="12240" w:h="15840"/>
-      <w:pgMar w:top="1440" w:right="1440" w:bottom="1440" w:left="1440" w:header="720" w:footer="720" w:gutter="0"/>
+      <w:pgMar w:top="720" w:right="720" w:bottom="720" w:left="720" w:header="720" w:footer="720" w:gutter="0"/>
       <w:cols w:space="720"/>
       <w:docGrid w:linePitch="360"/>
     </w:sectPr>
@@ -2160,7 +3499,7 @@
 </file>
 
 <file path=customXml/itemProps1.xml><?xml version="1.0" encoding="utf-8"?>
-<ds:datastoreItem xmlns:ds="http://schemas.openxmlformats.org/officeDocument/2006/customXml" ds:itemID="{A96F3AD7-6F08-4E6B-A8F2-380ACEA65F3C}">
+<ds:datastoreItem xmlns:ds="http://schemas.openxmlformats.org/officeDocument/2006/customXml" ds:itemID="{B750F386-687E-41E1-A5C0-2505483A0728}">
   <ds:schemaRefs>
     <ds:schemaRef ds:uri="http://schemas.openxmlformats.org/officeDocument/2006/bibliography"/>
   </ds:schemaRefs>

</xml_diff>